<commit_message>
Update Game Tester Portfolio.docx
</commit_message>
<xml_diff>
--- a/Word Files/Game Tester Portfolio.docx
+++ b/Word Files/Game Tester Portfolio.docx
@@ -839,14 +839,35 @@
                 <w:b/>
               </w:rPr>
               <w:lastRenderedPageBreak/>
-              <w:t xml:space="preserve">      </w:t>
-            </w:r>
-            <w:r>
-              <w:rPr>
-                <w:b/>
-                <w:u w:val="single"/>
-              </w:rPr>
-              <w:t xml:space="preserve">5. </w:t>
+              <w:t xml:space="preserve">     </w:t>
+            </w:r>
+            <w:r>
+              <w:rPr>
+                <w:b/>
+                <w:u w:val="single"/>
+              </w:rPr>
+              <w:t xml:space="preserve"> </w:t>
+            </w:r>
+            <w:r>
+              <w:rPr>
+                <w:b/>
+                <w:u w:val="single"/>
+              </w:rPr>
+              <w:t>6</w:t>
+            </w:r>
+            <w:r>
+              <w:rPr>
+                <w:b/>
+                <w:u w:val="single"/>
+              </w:rPr>
+              <w:t>.</w:t>
+            </w:r>
+            <w:r>
+              <w:rPr>
+                <w:b/>
+                <w:u w:val="single"/>
+              </w:rPr>
+              <w:t xml:space="preserve"> </w:t>
             </w:r>
             <w:r>
               <w:rPr>
@@ -1341,6 +1362,21 @@
             </w:pPr>
             <w:r>
               <w:t xml:space="preserve"> Divinity Original Sin 2 </w:t>
+            </w:r>
+          </w:p>
+          <w:p>
+            <w:pPr>
+              <w:pStyle w:val="ListParagraph"/>
+              <w:numPr>
+                <w:ilvl w:val="0"/>
+                <w:numId w:val="7"/>
+              </w:numPr>
+            </w:pPr>
+            <w:r>
+              <w:t>Star Citizen, Eve online</w:t>
+            </w:r>
+            <w:r>
+              <w:t>, No Man Sky</w:t>
             </w:r>
           </w:p>
           <w:p>
@@ -1365,23 +1401,35 @@
               <w:rPr>
                 <w:b/>
               </w:rPr>
-              <w:t xml:space="preserve">     </w:t>
-            </w:r>
-            <w:r>
-              <w:rPr>
-                <w:b/>
-              </w:rPr>
               <w:t xml:space="preserve"> </w:t>
             </w:r>
             <w:r>
-              <w:t xml:space="preserve">  </w:t>
-            </w:r>
-            <w:r>
-              <w:rPr>
-                <w:b/>
-                <w:u w:val="single"/>
-              </w:rPr>
-              <w:t>7. Action/ Story Games</w:t>
+              <w:rPr>
+                <w:b/>
+                <w:lang w:val="ru-RU"/>
+              </w:rPr>
+              <w:t xml:space="preserve">       </w:t>
+            </w:r>
+            <w:r>
+              <w:rPr>
+                <w:b/>
+                <w:u w:val="single"/>
+              </w:rPr>
+              <w:t>8</w:t>
+            </w:r>
+            <w:r>
+              <w:rPr>
+                <w:b/>
+                <w:u w:val="single"/>
+              </w:rPr>
+              <w:t>.</w:t>
+            </w:r>
+            <w:r>
+              <w:rPr>
+                <w:b/>
+                <w:u w:val="single"/>
+              </w:rPr>
+              <w:t xml:space="preserve"> Action/ Story Games</w:t>
             </w:r>
           </w:p>
           <w:p>
@@ -1580,9 +1628,15 @@
             <w:r>
               <w:rPr>
                 <w:b/>
-                <w:u w:val="single"/>
-              </w:rPr>
-              <w:t xml:space="preserve">9. Browser </w:t>
+              </w:rPr>
+              <w:t>10</w:t>
+            </w:r>
+            <w:r>
+              <w:rPr>
+                <w:b/>
+                <w:u w:val="single"/>
+              </w:rPr>
+              <w:t xml:space="preserve">. Browser </w:t>
             </w:r>
           </w:p>
           <w:p>
@@ -1643,152 +1697,6 @@
             </w:pPr>
             <w:r>
               <w:t>Game of thrones Winter is Coming</w:t>
-            </w:r>
-          </w:p>
-          <w:p>
-            <w:pPr>
-              <w:rPr>
-                <w:b/>
-                <w:color w:val="4472C4" w:themeColor="accent1"/>
-                <w:sz w:val="24"/>
-                <w:szCs w:val="24"/>
-                <w:u w:val="single"/>
-              </w:rPr>
-            </w:pPr>
-          </w:p>
-          <w:p>
-            <w:pPr>
-              <w:ind w:left="360"/>
-              <w:rPr>
-                <w:b/>
-              </w:rPr>
-            </w:pPr>
-            <w:r>
-              <w:rPr>
-                <w:b/>
-                <w:u w:val="single"/>
-              </w:rPr>
-              <w:lastRenderedPageBreak/>
-              <w:t>10.</w:t>
-            </w:r>
-            <w:r>
-              <w:rPr>
-                <w:b/>
-                <w:u w:val="single"/>
-              </w:rPr>
-              <w:t xml:space="preserve"> </w:t>
-            </w:r>
-            <w:r>
-              <w:rPr>
-                <w:b/>
-                <w:u w:val="single"/>
-              </w:rPr>
-              <w:t>Simulators</w:t>
-            </w:r>
-          </w:p>
-          <w:p>
-            <w:pPr>
-              <w:pStyle w:val="ListParagraph"/>
-              <w:numPr>
-                <w:ilvl w:val="0"/>
-                <w:numId w:val="12"/>
-              </w:numPr>
-              <w:rPr>
-                <w:b/>
-              </w:rPr>
-            </w:pPr>
-            <w:r>
-              <w:t>Microsoft flight simulator</w:t>
-            </w:r>
-          </w:p>
-          <w:p>
-            <w:pPr>
-              <w:pStyle w:val="ListParagraph"/>
-              <w:numPr>
-                <w:ilvl w:val="0"/>
-                <w:numId w:val="12"/>
-              </w:numPr>
-              <w:rPr>
-                <w:b/>
-              </w:rPr>
-            </w:pPr>
-            <w:r>
-              <w:rPr>
-                <w:color w:val="70AD47" w:themeColor="accent6"/>
-              </w:rPr>
-              <w:t>Sims 3, Sims 4</w:t>
-            </w:r>
-            <w:r>
-              <w:rPr>
-                <w:color w:val="70AD47" w:themeColor="accent6"/>
-              </w:rPr>
-              <w:t xml:space="preserve"> (Modding)</w:t>
-            </w:r>
-            <w:r>
-              <w:t>,</w:t>
-            </w:r>
-            <w:r>
-              <w:t xml:space="preserve"> </w:t>
-            </w:r>
-            <w:r>
-              <w:t>Sims Medieval</w:t>
-            </w:r>
-          </w:p>
-          <w:p>
-            <w:pPr>
-              <w:pStyle w:val="ListParagraph"/>
-              <w:numPr>
-                <w:ilvl w:val="0"/>
-                <w:numId w:val="12"/>
-              </w:numPr>
-              <w:rPr>
-                <w:b/>
-              </w:rPr>
-            </w:pPr>
-            <w:r>
-              <w:t>Carrier Command: Gaea Missio</w:t>
-            </w:r>
-            <w:r>
-              <w:t>n</w:t>
-            </w:r>
-          </w:p>
-          <w:p>
-            <w:pPr>
-              <w:pStyle w:val="ListParagraph"/>
-              <w:numPr>
-                <w:ilvl w:val="0"/>
-                <w:numId w:val="12"/>
-              </w:numPr>
-            </w:pPr>
-            <w:r>
-              <w:t>FIFA 2007, PES 6</w:t>
-            </w:r>
-          </w:p>
-          <w:p>
-            <w:pPr>
-              <w:pStyle w:val="ListParagraph"/>
-              <w:numPr>
-                <w:ilvl w:val="0"/>
-                <w:numId w:val="12"/>
-              </w:numPr>
-            </w:pPr>
-            <w:r>
-              <w:t>Golf Simulator, Football Manager</w:t>
-            </w:r>
-          </w:p>
-          <w:p>
-            <w:pPr>
-              <w:pStyle w:val="ListParagraph"/>
-              <w:numPr>
-                <w:ilvl w:val="0"/>
-                <w:numId w:val="12"/>
-              </w:numPr>
-            </w:pPr>
-            <w:r>
-              <w:t>Star Citizen, Eve online</w:t>
-            </w:r>
-            <w:r>
-              <w:t>, No Man Sky</w:t>
             </w:r>
           </w:p>
         </w:tc>
@@ -2202,547 +2110,625 @@
           </w:p>
           <w:p>
             <w:pPr>
-              <w:rPr>
-                <w:b/>
-                <w:color w:val="4472C4" w:themeColor="accent1"/>
+              <w:ind w:left="180"/>
+              <w:rPr>
+                <w:b/>
+              </w:rPr>
+            </w:pPr>
+          </w:p>
+          <w:p>
+            <w:pPr>
+              <w:ind w:left="360"/>
+              <w:rPr>
+                <w:b/>
+              </w:rPr>
+            </w:pPr>
+            <w:r>
+              <w:rPr>
+                <w:b/>
+                <w:u w:val="single"/>
+              </w:rPr>
+              <w:t>5</w:t>
+            </w:r>
+            <w:r>
+              <w:rPr>
+                <w:b/>
+                <w:u w:val="single"/>
+              </w:rPr>
+              <w:t xml:space="preserve">. </w:t>
+            </w:r>
+            <w:r>
+              <w:rPr>
+                <w:b/>
+                <w:u w:val="single"/>
+              </w:rPr>
+              <w:t>Simulators</w:t>
+            </w:r>
+          </w:p>
+          <w:p>
+            <w:pPr>
+              <w:pStyle w:val="ListParagraph"/>
+              <w:numPr>
+                <w:ilvl w:val="0"/>
+                <w:numId w:val="12"/>
+              </w:numPr>
+              <w:rPr>
+                <w:b/>
+              </w:rPr>
+            </w:pPr>
+            <w:r>
+              <w:t>Microsoft flight simulator</w:t>
+            </w:r>
+          </w:p>
+          <w:p>
+            <w:pPr>
+              <w:pStyle w:val="ListParagraph"/>
+              <w:numPr>
+                <w:ilvl w:val="0"/>
+                <w:numId w:val="12"/>
+              </w:numPr>
+              <w:rPr>
+                <w:b/>
+              </w:rPr>
+            </w:pPr>
+            <w:r>
+              <w:rPr>
+                <w:color w:val="70AD47" w:themeColor="accent6"/>
+              </w:rPr>
+              <w:t>Sims 3, Sims 4</w:t>
+            </w:r>
+            <w:r>
+              <w:rPr>
+                <w:color w:val="70AD47" w:themeColor="accent6"/>
+              </w:rPr>
+              <w:t xml:space="preserve"> (Modding)</w:t>
+            </w:r>
+            <w:r>
+              <w:t>,</w:t>
+            </w:r>
+            <w:r>
+              <w:t xml:space="preserve"> </w:t>
+            </w:r>
+            <w:r>
+              <w:t>Sims Medieval</w:t>
+            </w:r>
+          </w:p>
+          <w:p>
+            <w:pPr>
+              <w:pStyle w:val="ListParagraph"/>
+              <w:numPr>
+                <w:ilvl w:val="0"/>
+                <w:numId w:val="12"/>
+              </w:numPr>
+              <w:rPr>
+                <w:b/>
+              </w:rPr>
+            </w:pPr>
+            <w:r>
+              <w:t>Carrier Command: Gaea Missio</w:t>
+            </w:r>
+            <w:r>
+              <w:t>n</w:t>
+            </w:r>
+          </w:p>
+          <w:p>
+            <w:pPr>
+              <w:pStyle w:val="ListParagraph"/>
+              <w:numPr>
+                <w:ilvl w:val="0"/>
+                <w:numId w:val="12"/>
+              </w:numPr>
+            </w:pPr>
+            <w:r>
+              <w:t>FIFA 2007, PES 6</w:t>
+            </w:r>
+            <w:r>
+              <w:t>,</w:t>
+            </w:r>
+          </w:p>
+          <w:p>
+            <w:pPr>
+              <w:pStyle w:val="ListParagraph"/>
+              <w:numPr>
+                <w:ilvl w:val="0"/>
+                <w:numId w:val="12"/>
+              </w:numPr>
+            </w:pPr>
+            <w:r>
+              <w:t>Golf Simulator, Football Manager</w:t>
+            </w:r>
+          </w:p>
+          <w:p>
+            <w:pPr>
+              <w:rPr>
+                <w:b/>
+              </w:rPr>
+            </w:pPr>
+            <w:r>
+              <w:rPr>
+                <w:b/>
+              </w:rPr>
+              <w:lastRenderedPageBreak/>
+              <w:t xml:space="preserve">     </w:t>
+            </w:r>
+            <w:r>
+              <w:rPr>
+                <w:b/>
+                <w:lang w:val="ru-RU"/>
+              </w:rPr>
+              <w:t xml:space="preserve"> </w:t>
+            </w:r>
+            <w:r>
+              <w:rPr>
+                <w:b/>
+                <w:u w:val="single"/>
+              </w:rPr>
+              <w:t>7</w:t>
+            </w:r>
+            <w:r>
+              <w:rPr>
+                <w:b/>
+                <w:u w:val="single"/>
+              </w:rPr>
+              <w:t>.</w:t>
+            </w:r>
+            <w:r>
+              <w:rPr>
+                <w:b/>
+                <w:u w:val="single"/>
+              </w:rPr>
+              <w:t xml:space="preserve"> Strategy Games</w:t>
+            </w:r>
+          </w:p>
+          <w:p>
+            <w:pPr>
+              <w:pStyle w:val="ListParagraph"/>
+              <w:numPr>
+                <w:ilvl w:val="0"/>
+                <w:numId w:val="9"/>
+              </w:numPr>
+              <w:rPr>
+                <w:b/>
+              </w:rPr>
+            </w:pPr>
+            <w:r>
+              <w:t>Star Craft 2</w:t>
+            </w:r>
+          </w:p>
+          <w:p>
+            <w:pPr>
+              <w:pStyle w:val="ListParagraph"/>
+              <w:numPr>
+                <w:ilvl w:val="0"/>
+                <w:numId w:val="9"/>
+              </w:numPr>
+              <w:rPr>
+                <w:b/>
+              </w:rPr>
+            </w:pPr>
+            <w:proofErr w:type="spellStart"/>
+            <w:r>
+              <w:t>Frostpunk</w:t>
+            </w:r>
+            <w:proofErr w:type="spellEnd"/>
+          </w:p>
+          <w:p>
+            <w:pPr>
+              <w:pStyle w:val="ListParagraph"/>
+              <w:numPr>
+                <w:ilvl w:val="0"/>
+                <w:numId w:val="9"/>
+              </w:numPr>
+              <w:rPr>
+                <w:b/>
+              </w:rPr>
+            </w:pPr>
+            <w:r>
+              <w:t>Heroes of Might and Magic 3,5</w:t>
+            </w:r>
+          </w:p>
+          <w:p>
+            <w:pPr>
+              <w:pStyle w:val="ListParagraph"/>
+              <w:numPr>
+                <w:ilvl w:val="0"/>
+                <w:numId w:val="9"/>
+              </w:numPr>
+            </w:pPr>
+            <w:r>
+              <w:t>Railway magnate 1,2,3</w:t>
+            </w:r>
+          </w:p>
+          <w:p>
+            <w:pPr>
+              <w:pStyle w:val="ListParagraph"/>
+              <w:numPr>
+                <w:ilvl w:val="0"/>
+                <w:numId w:val="9"/>
+              </w:numPr>
+            </w:pPr>
+            <w:r>
+              <w:t>Railway Empire</w:t>
+            </w:r>
+          </w:p>
+          <w:p>
+            <w:pPr>
+              <w:pStyle w:val="ListParagraph"/>
+              <w:numPr>
+                <w:ilvl w:val="0"/>
+                <w:numId w:val="9"/>
+              </w:numPr>
+            </w:pPr>
+            <w:r>
+              <w:t>Sid Mayer’s Trains</w:t>
+            </w:r>
+          </w:p>
+          <w:p>
+            <w:pPr>
+              <w:pStyle w:val="ListParagraph"/>
+              <w:numPr>
+                <w:ilvl w:val="0"/>
+                <w:numId w:val="9"/>
+              </w:numPr>
+            </w:pPr>
+            <w:r>
+              <w:rPr>
+                <w:color w:val="FF0000"/>
+              </w:rPr>
+              <w:t>Total war (TW) Empire</w:t>
+            </w:r>
+            <w:r>
+              <w:t>; Medieval 2</w:t>
+            </w:r>
+          </w:p>
+          <w:p>
+            <w:pPr>
+              <w:pStyle w:val="ListParagraph"/>
+              <w:numPr>
+                <w:ilvl w:val="0"/>
+                <w:numId w:val="9"/>
+              </w:numPr>
+            </w:pPr>
+            <w:r>
+              <w:t>TW Napoleon, Shogun2, Fall of the Samurai</w:t>
+            </w:r>
+          </w:p>
+          <w:p>
+            <w:pPr>
+              <w:pStyle w:val="ListParagraph"/>
+              <w:numPr>
+                <w:ilvl w:val="0"/>
+                <w:numId w:val="9"/>
+              </w:numPr>
+            </w:pPr>
+            <w:r>
+              <w:rPr>
+                <w:color w:val="FF0000"/>
+              </w:rPr>
+              <w:t>TW Troy</w:t>
+            </w:r>
+            <w:r>
+              <w:t xml:space="preserve">, </w:t>
+            </w:r>
+            <w:r>
+              <w:rPr>
+                <w:color w:val="FF0000"/>
+              </w:rPr>
+              <w:t>Rome 2</w:t>
+            </w:r>
+            <w:r>
+              <w:t xml:space="preserve">, Atilla, </w:t>
+            </w:r>
+            <w:r>
+              <w:rPr>
+                <w:color w:val="FF0000"/>
+              </w:rPr>
+              <w:t>Warhammer 2</w:t>
+            </w:r>
+            <w:r>
+              <w:t xml:space="preserve">, </w:t>
+            </w:r>
+          </w:p>
+          <w:p>
+            <w:pPr>
+              <w:pStyle w:val="ListParagraph"/>
+              <w:numPr>
+                <w:ilvl w:val="0"/>
+                <w:numId w:val="9"/>
+              </w:numPr>
+            </w:pPr>
+            <w:r>
+              <w:t>TW Three Kingdoms, Third Age, Lord of the Rings</w:t>
+            </w:r>
+          </w:p>
+          <w:p>
+            <w:pPr>
+              <w:pStyle w:val="ListParagraph"/>
+              <w:numPr>
+                <w:ilvl w:val="0"/>
+                <w:numId w:val="9"/>
+              </w:numPr>
+            </w:pPr>
+            <w:r>
+              <w:t>Sins of the Solar Empire</w:t>
+            </w:r>
+          </w:p>
+          <w:p>
+            <w:pPr>
+              <w:pStyle w:val="ListParagraph"/>
+              <w:numPr>
+                <w:ilvl w:val="0"/>
+                <w:numId w:val="9"/>
+              </w:numPr>
+            </w:pPr>
+            <w:r>
+              <w:t>Galactic civilization 3</w:t>
+            </w:r>
+          </w:p>
+          <w:p>
+            <w:pPr>
+              <w:pStyle w:val="ListParagraph"/>
+              <w:numPr>
+                <w:ilvl w:val="0"/>
+                <w:numId w:val="9"/>
+              </w:numPr>
+              <w:rPr>
+                <w:color w:val="70AD47" w:themeColor="accent6"/>
+              </w:rPr>
+            </w:pPr>
+            <w:r>
+              <w:rPr>
+                <w:color w:val="70AD47" w:themeColor="accent6"/>
+              </w:rPr>
+              <w:t>Endless space 1,2 (</w:t>
+            </w:r>
+            <w:r>
+              <w:rPr>
+                <w:color w:val="70AD47" w:themeColor="accent6"/>
+              </w:rPr>
+              <w:t>code modding</w:t>
+            </w:r>
+            <w:r>
+              <w:rPr>
+                <w:color w:val="70AD47" w:themeColor="accent6"/>
+              </w:rPr>
+              <w:t>)</w:t>
+            </w:r>
+          </w:p>
+          <w:p>
+            <w:pPr>
+              <w:pStyle w:val="ListParagraph"/>
+              <w:numPr>
+                <w:ilvl w:val="0"/>
+                <w:numId w:val="9"/>
+              </w:numPr>
+              <w:rPr>
+                <w:color w:val="70AD47" w:themeColor="accent6"/>
+              </w:rPr>
+            </w:pPr>
+            <w:proofErr w:type="spellStart"/>
+            <w:r>
+              <w:rPr>
+                <w:color w:val="70AD47" w:themeColor="accent6"/>
+              </w:rPr>
+              <w:t>Stellaris</w:t>
+            </w:r>
+            <w:proofErr w:type="spellEnd"/>
+            <w:r>
+              <w:rPr>
+                <w:color w:val="70AD47" w:themeColor="accent6"/>
+              </w:rPr>
+              <w:t xml:space="preserve"> (visual mods, paid DLC system exploit)</w:t>
+            </w:r>
+          </w:p>
+          <w:p>
+            <w:pPr>
+              <w:pStyle w:val="ListParagraph"/>
+              <w:numPr>
+                <w:ilvl w:val="0"/>
+                <w:numId w:val="9"/>
+              </w:numPr>
+            </w:pPr>
+            <w:r>
+              <w:t>Spore</w:t>
+            </w:r>
+          </w:p>
+          <w:p>
+            <w:pPr>
+              <w:pStyle w:val="ListParagraph"/>
+              <w:numPr>
+                <w:ilvl w:val="0"/>
+                <w:numId w:val="9"/>
+              </w:numPr>
+            </w:pPr>
+            <w:r>
+              <w:t>Tom Clancy’s End war</w:t>
+            </w:r>
+          </w:p>
+          <w:p>
+            <w:pPr>
+              <w:pStyle w:val="ListParagraph"/>
+              <w:numPr>
+                <w:ilvl w:val="0"/>
+                <w:numId w:val="9"/>
+              </w:numPr>
+            </w:pPr>
+            <w:r>
+              <w:t>Iron Harvest</w:t>
+            </w:r>
+          </w:p>
+          <w:p>
+            <w:pPr>
+              <w:pStyle w:val="ListParagraph"/>
+              <w:numPr>
+                <w:ilvl w:val="0"/>
+                <w:numId w:val="9"/>
+              </w:numPr>
+            </w:pPr>
+            <w:r>
+              <w:t>Age of Empires 2,3</w:t>
+            </w:r>
+          </w:p>
+          <w:p>
+            <w:pPr>
+              <w:pStyle w:val="ListParagraph"/>
+              <w:numPr>
+                <w:ilvl w:val="0"/>
+                <w:numId w:val="9"/>
+              </w:numPr>
+            </w:pPr>
+            <w:r>
+              <w:t>Civilization 4,5,6, Beyond earth</w:t>
+            </w:r>
+          </w:p>
+          <w:p>
+            <w:pPr>
+              <w:pStyle w:val="ListParagraph"/>
+              <w:numPr>
+                <w:ilvl w:val="0"/>
+                <w:numId w:val="9"/>
+              </w:numPr>
+              <w:rPr>
+                <w:b/>
+              </w:rPr>
+            </w:pPr>
+            <w:r>
+              <w:t>Transport fever, Train Fever</w:t>
+            </w:r>
+          </w:p>
+          <w:p>
+            <w:pPr>
+              <w:pStyle w:val="ListParagraph"/>
+              <w:numPr>
+                <w:ilvl w:val="0"/>
+                <w:numId w:val="9"/>
+              </w:numPr>
+              <w:rPr>
+                <w:b/>
+              </w:rPr>
+            </w:pPr>
+            <w:r>
+              <w:t>Transport empire 1,2</w:t>
+            </w:r>
+          </w:p>
+          <w:p>
+            <w:pPr>
+              <w:pStyle w:val="ListParagraph"/>
+              <w:numPr>
+                <w:ilvl w:val="0"/>
+                <w:numId w:val="9"/>
+              </w:numPr>
+            </w:pPr>
+            <w:r>
+              <w:t>Battle for Middle Earth, BFME2</w:t>
+            </w:r>
+          </w:p>
+          <w:p>
+            <w:pPr>
+              <w:pStyle w:val="ListParagraph"/>
+              <w:numPr>
+                <w:ilvl w:val="0"/>
+                <w:numId w:val="9"/>
+              </w:numPr>
+            </w:pPr>
+            <w:r>
+              <w:t>Endless Legend, Rise of Nations.</w:t>
+            </w:r>
+          </w:p>
+          <w:p>
+            <w:pPr>
+              <w:pStyle w:val="ListParagraph"/>
+              <w:numPr>
+                <w:ilvl w:val="0"/>
+                <w:numId w:val="9"/>
+              </w:numPr>
+              <w:rPr>
+                <w:color w:val="5B9BD5" w:themeColor="accent5"/>
+              </w:rPr>
+            </w:pPr>
+            <w:r>
+              <w:rPr>
+                <w:color w:val="5B9BD5" w:themeColor="accent5"/>
+              </w:rPr>
+              <w:t>The Ancient world (Beta)</w:t>
+            </w:r>
+          </w:p>
+          <w:p>
+            <w:pPr>
+              <w:pStyle w:val="ListParagraph"/>
+              <w:numPr>
+                <w:ilvl w:val="0"/>
+                <w:numId w:val="9"/>
+              </w:numPr>
+              <w:rPr>
+                <w:color w:val="5B9BD5" w:themeColor="accent5"/>
+              </w:rPr>
+            </w:pPr>
+            <w:r>
+              <w:rPr>
+                <w:color w:val="5B9BD5" w:themeColor="accent5"/>
+              </w:rPr>
+              <w:t xml:space="preserve"> Humankind (Beta</w:t>
+            </w:r>
+            <w:r>
+              <w:rPr>
+                <w:color w:val="5B9BD5" w:themeColor="accent5"/>
+              </w:rPr>
+              <w:t xml:space="preserve">, </w:t>
+            </w:r>
+            <w:r>
+              <w:rPr>
+                <w:color w:val="70AD47" w:themeColor="accent6"/>
+              </w:rPr>
+              <w:t>Modding</w:t>
+            </w:r>
+            <w:r>
+              <w:rPr>
+                <w:color w:val="5B9BD5" w:themeColor="accent5"/>
+              </w:rPr>
+              <w:t>)</w:t>
+            </w:r>
+          </w:p>
+          <w:p>
+            <w:pPr>
+              <w:rPr>
                 <w:sz w:val="24"/>
                 <w:szCs w:val="24"/>
-                <w:u w:val="single"/>
-              </w:rPr>
-            </w:pPr>
-          </w:p>
-          <w:p>
-            <w:pPr>
-              <w:rPr>
-                <w:sz w:val="24"/>
-                <w:szCs w:val="24"/>
-              </w:rPr>
-            </w:pPr>
-          </w:p>
-          <w:p>
-            <w:pPr>
-              <w:rPr>
-                <w:b/>
-                <w:color w:val="4472C4" w:themeColor="accent1"/>
-                <w:sz w:val="24"/>
-                <w:szCs w:val="24"/>
-                <w:u w:val="single"/>
-              </w:rPr>
-            </w:pPr>
-          </w:p>
-          <w:p>
-            <w:pPr>
-              <w:rPr>
-                <w:b/>
-                <w:color w:val="4472C4" w:themeColor="accent1"/>
-                <w:sz w:val="24"/>
-                <w:szCs w:val="24"/>
-                <w:u w:val="single"/>
-              </w:rPr>
-            </w:pPr>
-          </w:p>
-          <w:p>
-            <w:pPr>
-              <w:rPr>
-                <w:b/>
-                <w:color w:val="4472C4" w:themeColor="accent1"/>
-                <w:sz w:val="24"/>
-                <w:szCs w:val="24"/>
-                <w:u w:val="single"/>
-              </w:rPr>
-            </w:pPr>
-          </w:p>
-          <w:p>
-            <w:pPr>
-              <w:jc w:val="center"/>
-              <w:rPr>
-                <w:sz w:val="24"/>
-                <w:szCs w:val="24"/>
-              </w:rPr>
-            </w:pPr>
-          </w:p>
-          <w:p>
-            <w:pPr>
-              <w:jc w:val="center"/>
-              <w:rPr>
-                <w:sz w:val="24"/>
-                <w:szCs w:val="24"/>
-              </w:rPr>
-            </w:pPr>
-          </w:p>
-          <w:p>
-            <w:pPr>
-              <w:ind w:left="360"/>
-              <w:rPr>
-                <w:b/>
-              </w:rPr>
-            </w:pPr>
-            <w:r>
-              <w:rPr>
-                <w:b/>
-              </w:rPr>
-              <w:lastRenderedPageBreak/>
+              </w:rPr>
+            </w:pPr>
+          </w:p>
+          <w:p>
+            <w:pPr>
+              <w:rPr>
+                <w:b/>
+              </w:rPr>
+            </w:pPr>
+            <w:r>
+              <w:rPr>
+                <w:b/>
+              </w:rPr>
+              <w:t xml:space="preserve">     </w:t>
+            </w:r>
+            <w:r>
+              <w:rPr>
+                <w:b/>
+                <w:u w:val="single"/>
+              </w:rPr>
+              <w:t>9</w:t>
+            </w:r>
+            <w:r>
+              <w:rPr>
+                <w:b/>
+                <w:u w:val="single"/>
+              </w:rPr>
+              <w:t>.</w:t>
+            </w:r>
+            <w:r>
+              <w:rPr>
+                <w:b/>
+                <w:u w:val="single"/>
+              </w:rPr>
               <w:t xml:space="preserve"> </w:t>
-            </w:r>
-            <w:r>
-              <w:rPr>
-                <w:b/>
-                <w:u w:val="single"/>
-              </w:rPr>
-              <w:t>6. Strategy Games</w:t>
-            </w:r>
-          </w:p>
-          <w:p>
-            <w:pPr>
-              <w:pStyle w:val="ListParagraph"/>
-              <w:numPr>
-                <w:ilvl w:val="0"/>
-                <w:numId w:val="9"/>
-              </w:numPr>
-              <w:rPr>
-                <w:b/>
-              </w:rPr>
-            </w:pPr>
-            <w:r>
-              <w:t>Star Craft 2</w:t>
-            </w:r>
-          </w:p>
-          <w:p>
-            <w:pPr>
-              <w:pStyle w:val="ListParagraph"/>
-              <w:numPr>
-                <w:ilvl w:val="0"/>
-                <w:numId w:val="9"/>
-              </w:numPr>
-              <w:rPr>
-                <w:b/>
-              </w:rPr>
-            </w:pPr>
-            <w:proofErr w:type="spellStart"/>
-            <w:r>
-              <w:t>Frostpunk</w:t>
-            </w:r>
-            <w:proofErr w:type="spellEnd"/>
-          </w:p>
-          <w:p>
-            <w:pPr>
-              <w:pStyle w:val="ListParagraph"/>
-              <w:numPr>
-                <w:ilvl w:val="0"/>
-                <w:numId w:val="9"/>
-              </w:numPr>
-              <w:rPr>
-                <w:b/>
-              </w:rPr>
-            </w:pPr>
-            <w:r>
-              <w:t>Heroes of Might and Magic 3,5</w:t>
-            </w:r>
-          </w:p>
-          <w:p>
-            <w:pPr>
-              <w:pStyle w:val="ListParagraph"/>
-              <w:numPr>
-                <w:ilvl w:val="0"/>
-                <w:numId w:val="9"/>
-              </w:numPr>
-            </w:pPr>
-            <w:r>
-              <w:t>Railway magnate 1,2,3</w:t>
-            </w:r>
-          </w:p>
-          <w:p>
-            <w:pPr>
-              <w:pStyle w:val="ListParagraph"/>
-              <w:numPr>
-                <w:ilvl w:val="0"/>
-                <w:numId w:val="9"/>
-              </w:numPr>
-            </w:pPr>
-            <w:r>
-              <w:t>Railway Empire</w:t>
-            </w:r>
-          </w:p>
-          <w:p>
-            <w:pPr>
-              <w:pStyle w:val="ListParagraph"/>
-              <w:numPr>
-                <w:ilvl w:val="0"/>
-                <w:numId w:val="9"/>
-              </w:numPr>
-            </w:pPr>
-            <w:r>
-              <w:t>Sid Mayer’s Trains</w:t>
-            </w:r>
-          </w:p>
-          <w:p>
-            <w:pPr>
-              <w:pStyle w:val="ListParagraph"/>
-              <w:numPr>
-                <w:ilvl w:val="0"/>
-                <w:numId w:val="9"/>
-              </w:numPr>
-            </w:pPr>
-            <w:r>
-              <w:rPr>
-                <w:color w:val="FF0000"/>
-              </w:rPr>
-              <w:t>Total war (TW) Empire</w:t>
-            </w:r>
-            <w:r>
-              <w:t>; Medieval 2</w:t>
-            </w:r>
-          </w:p>
-          <w:p>
-            <w:pPr>
-              <w:pStyle w:val="ListParagraph"/>
-              <w:numPr>
-                <w:ilvl w:val="0"/>
-                <w:numId w:val="9"/>
-              </w:numPr>
-            </w:pPr>
-            <w:r>
-              <w:t>TW Napoleon, Shogun2, Fall of the Samurai</w:t>
-            </w:r>
-          </w:p>
-          <w:p>
-            <w:pPr>
-              <w:pStyle w:val="ListParagraph"/>
-              <w:numPr>
-                <w:ilvl w:val="0"/>
-                <w:numId w:val="9"/>
-              </w:numPr>
-            </w:pPr>
-            <w:r>
-              <w:rPr>
-                <w:color w:val="FF0000"/>
-              </w:rPr>
-              <w:t>TW Troy</w:t>
-            </w:r>
-            <w:r>
-              <w:t xml:space="preserve">, </w:t>
-            </w:r>
-            <w:r>
-              <w:rPr>
-                <w:color w:val="FF0000"/>
-              </w:rPr>
-              <w:t>Rome 2</w:t>
-            </w:r>
-            <w:r>
-              <w:t xml:space="preserve">, Atilla, </w:t>
-            </w:r>
-            <w:r>
-              <w:rPr>
-                <w:color w:val="FF0000"/>
-              </w:rPr>
-              <w:t>Warhammer 2</w:t>
-            </w:r>
-            <w:r>
-              <w:t xml:space="preserve">, </w:t>
-            </w:r>
-          </w:p>
-          <w:p>
-            <w:pPr>
-              <w:pStyle w:val="ListParagraph"/>
-              <w:numPr>
-                <w:ilvl w:val="0"/>
-                <w:numId w:val="9"/>
-              </w:numPr>
-            </w:pPr>
-            <w:r>
-              <w:t>TW Three Kingdoms, Third Age, Lord of the Rings</w:t>
-            </w:r>
-          </w:p>
-          <w:p>
-            <w:pPr>
-              <w:pStyle w:val="ListParagraph"/>
-              <w:numPr>
-                <w:ilvl w:val="0"/>
-                <w:numId w:val="9"/>
-              </w:numPr>
-            </w:pPr>
-            <w:r>
-              <w:t>Sins of the Solar Empire</w:t>
-            </w:r>
-          </w:p>
-          <w:p>
-            <w:pPr>
-              <w:pStyle w:val="ListParagraph"/>
-              <w:numPr>
-                <w:ilvl w:val="0"/>
-                <w:numId w:val="9"/>
-              </w:numPr>
-            </w:pPr>
-            <w:r>
-              <w:t>Galactic civilization 3</w:t>
-            </w:r>
-          </w:p>
-          <w:p>
-            <w:pPr>
-              <w:pStyle w:val="ListParagraph"/>
-              <w:numPr>
-                <w:ilvl w:val="0"/>
-                <w:numId w:val="9"/>
-              </w:numPr>
-              <w:rPr>
-                <w:color w:val="70AD47" w:themeColor="accent6"/>
-              </w:rPr>
-            </w:pPr>
-            <w:r>
-              <w:rPr>
-                <w:color w:val="70AD47" w:themeColor="accent6"/>
-              </w:rPr>
-              <w:t>Endless space 1,2 (</w:t>
-            </w:r>
-            <w:r>
-              <w:rPr>
-                <w:color w:val="70AD47" w:themeColor="accent6"/>
-              </w:rPr>
-              <w:t>code modding</w:t>
-            </w:r>
-            <w:r>
-              <w:rPr>
-                <w:color w:val="70AD47" w:themeColor="accent6"/>
-              </w:rPr>
-              <w:t>)</w:t>
-            </w:r>
-          </w:p>
-          <w:p>
-            <w:pPr>
-              <w:pStyle w:val="ListParagraph"/>
-              <w:numPr>
-                <w:ilvl w:val="0"/>
-                <w:numId w:val="9"/>
-              </w:numPr>
-              <w:rPr>
-                <w:color w:val="70AD47" w:themeColor="accent6"/>
-              </w:rPr>
-            </w:pPr>
-            <w:proofErr w:type="spellStart"/>
-            <w:r>
-              <w:rPr>
-                <w:color w:val="70AD47" w:themeColor="accent6"/>
-              </w:rPr>
-              <w:t>Stellaris</w:t>
-            </w:r>
-            <w:proofErr w:type="spellEnd"/>
-            <w:r>
-              <w:rPr>
-                <w:color w:val="70AD47" w:themeColor="accent6"/>
-              </w:rPr>
-              <w:t xml:space="preserve"> (visual mods, paid DLC system exploit)</w:t>
-            </w:r>
-          </w:p>
-          <w:p>
-            <w:pPr>
-              <w:pStyle w:val="ListParagraph"/>
-              <w:numPr>
-                <w:ilvl w:val="0"/>
-                <w:numId w:val="9"/>
-              </w:numPr>
-            </w:pPr>
-            <w:r>
-              <w:t>Spore</w:t>
-            </w:r>
-          </w:p>
-          <w:p>
-            <w:pPr>
-              <w:pStyle w:val="ListParagraph"/>
-              <w:numPr>
-                <w:ilvl w:val="0"/>
-                <w:numId w:val="9"/>
-              </w:numPr>
-            </w:pPr>
-            <w:r>
-              <w:t>Tom Clancy’s End war</w:t>
-            </w:r>
-          </w:p>
-          <w:p>
-            <w:pPr>
-              <w:pStyle w:val="ListParagraph"/>
-              <w:numPr>
-                <w:ilvl w:val="0"/>
-                <w:numId w:val="9"/>
-              </w:numPr>
-            </w:pPr>
-            <w:r>
-              <w:t>Iron Harvest</w:t>
-            </w:r>
-          </w:p>
-          <w:p>
-            <w:pPr>
-              <w:pStyle w:val="ListParagraph"/>
-              <w:numPr>
-                <w:ilvl w:val="0"/>
-                <w:numId w:val="9"/>
-              </w:numPr>
-            </w:pPr>
-            <w:r>
-              <w:t>Age of Empires 2,3</w:t>
-            </w:r>
-          </w:p>
-          <w:p>
-            <w:pPr>
-              <w:pStyle w:val="ListParagraph"/>
-              <w:numPr>
-                <w:ilvl w:val="0"/>
-                <w:numId w:val="9"/>
-              </w:numPr>
-            </w:pPr>
-            <w:r>
-              <w:t>Civilization 4,5,6, Beyond earth</w:t>
-            </w:r>
-          </w:p>
-          <w:p>
-            <w:pPr>
-              <w:pStyle w:val="ListParagraph"/>
-              <w:numPr>
-                <w:ilvl w:val="0"/>
-                <w:numId w:val="9"/>
-              </w:numPr>
-              <w:rPr>
-                <w:b/>
-              </w:rPr>
-            </w:pPr>
-            <w:r>
-              <w:t>Transport fever, Train Fever</w:t>
-            </w:r>
-          </w:p>
-          <w:p>
-            <w:pPr>
-              <w:pStyle w:val="ListParagraph"/>
-              <w:numPr>
-                <w:ilvl w:val="0"/>
-                <w:numId w:val="9"/>
-              </w:numPr>
-              <w:rPr>
-                <w:b/>
-              </w:rPr>
-            </w:pPr>
-            <w:r>
-              <w:t>Transport empire 1,2</w:t>
-            </w:r>
-          </w:p>
-          <w:p>
-            <w:pPr>
-              <w:pStyle w:val="ListParagraph"/>
-              <w:numPr>
-                <w:ilvl w:val="0"/>
-                <w:numId w:val="9"/>
-              </w:numPr>
-            </w:pPr>
-            <w:r>
-              <w:t>Battle for Middle Earth, BFME2</w:t>
-            </w:r>
-          </w:p>
-          <w:p>
-            <w:pPr>
-              <w:pStyle w:val="ListParagraph"/>
-              <w:numPr>
-                <w:ilvl w:val="0"/>
-                <w:numId w:val="9"/>
-              </w:numPr>
-            </w:pPr>
-            <w:r>
-              <w:t>Endless Legend, Rise of Nations.</w:t>
-            </w:r>
-          </w:p>
-          <w:p>
-            <w:pPr>
-              <w:pStyle w:val="ListParagraph"/>
-              <w:numPr>
-                <w:ilvl w:val="0"/>
-                <w:numId w:val="9"/>
-              </w:numPr>
-              <w:rPr>
-                <w:color w:val="5B9BD5" w:themeColor="accent5"/>
-              </w:rPr>
-            </w:pPr>
-            <w:r>
-              <w:rPr>
-                <w:color w:val="5B9BD5" w:themeColor="accent5"/>
-              </w:rPr>
-              <w:t>The Ancient world (Beta)</w:t>
-            </w:r>
-          </w:p>
-          <w:p>
-            <w:pPr>
-              <w:pStyle w:val="ListParagraph"/>
-              <w:numPr>
-                <w:ilvl w:val="0"/>
-                <w:numId w:val="9"/>
-              </w:numPr>
-              <w:rPr>
-                <w:color w:val="5B9BD5" w:themeColor="accent5"/>
-              </w:rPr>
-            </w:pPr>
-            <w:r>
-              <w:rPr>
-                <w:color w:val="5B9BD5" w:themeColor="accent5"/>
-              </w:rPr>
-              <w:t xml:space="preserve"> Humankind (Beta</w:t>
-            </w:r>
-            <w:r>
-              <w:rPr>
-                <w:color w:val="5B9BD5" w:themeColor="accent5"/>
-              </w:rPr>
-              <w:t xml:space="preserve">, </w:t>
-            </w:r>
-            <w:r>
-              <w:rPr>
-                <w:color w:val="70AD47" w:themeColor="accent6"/>
-              </w:rPr>
-              <w:t>Modding</w:t>
-            </w:r>
-            <w:r>
-              <w:rPr>
-                <w:color w:val="5B9BD5" w:themeColor="accent5"/>
-              </w:rPr>
-              <w:t>)</w:t>
-            </w:r>
-          </w:p>
-          <w:p>
-            <w:pPr>
-              <w:rPr>
-                <w:sz w:val="24"/>
-                <w:szCs w:val="24"/>
-              </w:rPr>
-            </w:pPr>
-          </w:p>
-          <w:p>
-            <w:pPr>
-              <w:rPr>
-                <w:sz w:val="24"/>
-                <w:szCs w:val="24"/>
-              </w:rPr>
-            </w:pPr>
-          </w:p>
-          <w:p>
-            <w:pPr>
-              <w:rPr>
-                <w:sz w:val="24"/>
-                <w:szCs w:val="24"/>
-              </w:rPr>
-            </w:pPr>
-          </w:p>
-          <w:p>
-            <w:pPr>
-              <w:rPr>
-                <w:b/>
-              </w:rPr>
-            </w:pPr>
-            <w:r>
-              <w:rPr>
-                <w:b/>
-              </w:rPr>
-              <w:t xml:space="preserve">       </w:t>
-            </w:r>
-            <w:r>
-              <w:rPr>
-                <w:b/>
-                <w:u w:val="single"/>
-              </w:rPr>
-              <w:t xml:space="preserve">8. </w:t>
             </w:r>
             <w:r>
               <w:rPr>
@@ -2979,73 +2965,57 @@
           </w:p>
           <w:p>
             <w:pPr>
-              <w:rPr>
-                <w:sz w:val="24"/>
-                <w:szCs w:val="24"/>
-              </w:rPr>
-            </w:pPr>
-          </w:p>
-          <w:p>
-            <w:pPr>
-              <w:rPr>
-                <w:sz w:val="24"/>
-                <w:szCs w:val="24"/>
-              </w:rPr>
-            </w:pPr>
-          </w:p>
-          <w:p>
-            <w:pPr>
-              <w:rPr>
-                <w:sz w:val="24"/>
-                <w:szCs w:val="24"/>
-              </w:rPr>
-            </w:pPr>
-          </w:p>
-          <w:p>
-            <w:pPr>
-              <w:rPr>
-                <w:sz w:val="24"/>
-                <w:szCs w:val="24"/>
-              </w:rPr>
-            </w:pPr>
-          </w:p>
-          <w:p>
-            <w:pPr>
-              <w:rPr>
-                <w:sz w:val="24"/>
-                <w:szCs w:val="24"/>
-              </w:rPr>
-            </w:pPr>
-          </w:p>
-          <w:p>
-            <w:pPr>
-              <w:ind w:left="360"/>
-              <w:rPr>
-                <w:b/>
-                <w:u w:val="single"/>
-              </w:rPr>
-            </w:pPr>
-          </w:p>
-          <w:p>
-            <w:pPr>
-              <w:rPr>
-                <w:b/>
-                <w:u w:val="single"/>
-              </w:rPr>
-            </w:pPr>
-            <w:r>
-              <w:rPr>
-                <w:b/>
-              </w:rPr>
-              <w:lastRenderedPageBreak/>
-              <w:t xml:space="preserve">     </w:t>
-            </w:r>
-            <w:r>
-              <w:rPr>
-                <w:b/>
-                <w:u w:val="single"/>
-              </w:rPr>
-              <w:t xml:space="preserve">11. </w:t>
+              <w:ind w:left="180"/>
+              <w:rPr>
+                <w:b/>
+              </w:rPr>
+            </w:pPr>
+          </w:p>
+          <w:p>
+            <w:pPr>
+              <w:rPr>
+                <w:b/>
+              </w:rPr>
+            </w:pPr>
+            <w:r>
+              <w:rPr>
+                <w:b/>
+              </w:rPr>
+              <w:t xml:space="preserve">      </w:t>
+            </w:r>
+          </w:p>
+          <w:p>
+            <w:pPr>
+              <w:rPr>
+                <w:b/>
+              </w:rPr>
+            </w:pPr>
+            <w:r>
+              <w:rPr>
+                <w:lang w:val="ru-RU"/>
+              </w:rPr>
+              <w:t xml:space="preserve">      </w:t>
+            </w:r>
+            <w:r>
+              <w:rPr>
+                <w:b/>
+                <w:u w:val="single"/>
+              </w:rPr>
+              <w:t>1</w:t>
+            </w:r>
+            <w:r>
+              <w:rPr>
+                <w:b/>
+                <w:u w:val="single"/>
+              </w:rPr>
+              <w:t>1</w:t>
+            </w:r>
+            <w:r>
+              <w:rPr>
+                <w:b/>
+                <w:u w:val="single"/>
+              </w:rPr>
+              <w:t xml:space="preserve">. </w:t>
             </w:r>
             <w:r>
               <w:rPr>
@@ -3120,23 +3090,7 @@
               </w:rPr>
             </w:pPr>
             <w:r>
-              <w:t>Tetris, Dendy, Old Phones Games</w:t>
-            </w:r>
-          </w:p>
-          <w:p>
-            <w:pPr>
-              <w:pStyle w:val="ListParagraph"/>
-              <w:numPr>
-                <w:ilvl w:val="0"/>
-                <w:numId w:val="14"/>
-              </w:numPr>
-              <w:rPr>
-                <w:b/>
-                <w:u w:val="single"/>
-              </w:rPr>
-            </w:pPr>
-            <w:r>
-              <w:t>Microsoft Windows standard games</w:t>
+              <w:t>Tetris, Dendy, Old Phones Game</w:t>
             </w:r>
           </w:p>
         </w:tc>
@@ -3199,41 +3153,6 @@
           <w:u w:val="single"/>
         </w:rPr>
         <w:t xml:space="preserve">   </w:t>
-      </w:r>
-    </w:p>
-    <w:p>
-      <w:pPr>
-        <w:rPr>
-          <w:b/>
-          <w:sz w:val="24"/>
-          <w:szCs w:val="24"/>
-          <w:u w:val="single"/>
-        </w:rPr>
-      </w:pPr>
-      <w:r>
-        <w:rPr>
-          <w:b/>
-          <w:sz w:val="24"/>
-          <w:szCs w:val="24"/>
-        </w:rPr>
-        <w:t xml:space="preserve">                          </w:t>
-      </w:r>
-      <w:r>
-        <w:rPr>
-          <w:b/>
-          <w:sz w:val="24"/>
-          <w:szCs w:val="24"/>
-        </w:rPr>
-        <w:t xml:space="preserve">      </w:t>
-      </w:r>
-      <w:r>
-        <w:rPr>
-          <w:b/>
-          <w:sz w:val="24"/>
-          <w:szCs w:val="24"/>
-          <w:u w:val="single"/>
-        </w:rPr>
-        <w:t>Portfolio &amp; Cases &amp; QA Engineer Diploma located on GitHub platform</w:t>
       </w:r>
     </w:p>
     <w:p>
@@ -3248,36 +3167,22 @@
       </w:pPr>
       <w:r>
         <w:rPr>
-          <w:rStyle w:val="Hyperlink"/>
           <w:b/>
           <w:sz w:val="24"/>
           <w:szCs w:val="24"/>
-          <w:u w:val="none"/>
-        </w:rPr>
-        <w:t xml:space="preserve">                                                           </w:t>
+        </w:rPr>
+        <w:t xml:space="preserve">                          </w:t>
       </w:r>
-      <w:hyperlink r:id="rId7" w:history="1">
-        <w:r>
-          <w:rPr>
-            <w:rStyle w:val="Hyperlink"/>
-            <w:b/>
-            <w:sz w:val="24"/>
-            <w:szCs w:val="24"/>
-          </w:rPr>
-          <w:t>https://github.com/Al</w:t>
-        </w:r>
-        <w:bookmarkStart w:id="0" w:name="_GoBack"/>
-        <w:bookmarkEnd w:id="0"/>
-        <w:r>
-          <w:rPr>
-            <w:rStyle w:val="Hyperlink"/>
-            <w:b/>
-            <w:sz w:val="24"/>
-            <w:szCs w:val="24"/>
-          </w:rPr>
-          <w:t>exander-Berg</w:t>
-        </w:r>
-      </w:hyperlink>
+      <w:r>
+        <w:rPr>
+          <w:b/>
+          <w:sz w:val="24"/>
+          <w:szCs w:val="24"/>
+        </w:rPr>
+        <w:t xml:space="preserve">     </w:t>
+      </w:r>
+      <w:bookmarkStart w:id="0" w:name="_GoBack"/>
+      <w:bookmarkEnd w:id="0"/>
     </w:p>
     <w:sectPr>
       <w:pgSz w:w="12240" w:h="15840"/>
@@ -5625,7 +5530,7 @@
 </file>
 
 <file path=customXml/itemProps1.xml><?xml version="1.0" encoding="utf-8"?>
-<ds:datastoreItem xmlns:ds="http://schemas.openxmlformats.org/officeDocument/2006/customXml" ds:itemID="{74D32C24-DF81-46AA-867F-82E7E1085A23}">
+<ds:datastoreItem xmlns:ds="http://schemas.openxmlformats.org/officeDocument/2006/customXml" ds:itemID="{2175070C-03FA-4510-B01A-0FDBEE398E0E}">
   <ds:schemaRefs>
     <ds:schemaRef ds:uri="http://schemas.openxmlformats.org/officeDocument/2006/bibliography"/>
   </ds:schemaRefs>

</xml_diff>